<commit_message>
meine_Aufgabe.py farbig hinterlegt hinzugefügt Farbe in Konstruktionsanleitung.docx angepasst
</commit_message>
<xml_diff>
--- a/SW/Lehrer/Konstruktionsanleitung.docx
+++ b/SW/Lehrer/Konstruktionsanleitung.docx
@@ -51,15 +51,27 @@
           <w:szCs w:val="40"/>
         </w:rPr>
       </w:pPr>
-      <w:proofErr w:type="spellStart"/>
-      <w:r>
-        <w:rPr>
-          <w:sz w:val="40"/>
-          <w:szCs w:val="40"/>
-        </w:rPr>
-        <w:t>Datenanlayse</w:t>
-      </w:r>
-      <w:proofErr w:type="spellEnd"/>
+      <w:r>
+        <w:rPr>
+          <w:sz w:val="40"/>
+          <w:szCs w:val="40"/>
+        </w:rPr>
+        <w:t>Datenana</w:t>
+      </w:r>
+      <w:r>
+        <w:rPr>
+          <w:sz w:val="40"/>
+          <w:szCs w:val="40"/>
+        </w:rPr>
+        <w:t>l</w:t>
+      </w:r>
+      <w:r>
+        <w:rPr>
+          <w:sz w:val="40"/>
+          <w:szCs w:val="40"/>
+        </w:rPr>
+        <w:t>yse</w:t>
+      </w:r>
     </w:p>
     <w:p>
       <w:pPr>
@@ -85,7 +97,7 @@
         <w:rPr>
           <w:sz w:val="40"/>
           <w:szCs w:val="40"/>
-          <w:highlight w:val="red"/>
+          <w:highlight w:val="cyan"/>
         </w:rPr>
         <w:t>Name</w:t>
       </w:r>

</xml_diff>

<commit_message>
Umbenennungen in Punkt 3
</commit_message>
<xml_diff>
--- a/SW/Lehrer/Konstruktionsanleitung.docx
+++ b/SW/Lehrer/Konstruktionsanleitung.docx
@@ -114,7 +114,23 @@
           <w:szCs w:val="40"/>
           <w:highlight w:val="yellow"/>
         </w:rPr>
-        <w:t>Eingabewert: Datentyp</w:t>
+        <w:t>Input</w:t>
+      </w:r>
+      <w:r>
+        <w:rPr>
+          <w:sz w:val="40"/>
+          <w:szCs w:val="40"/>
+          <w:highlight w:val="yellow"/>
+        </w:rPr>
+        <w:t xml:space="preserve">: </w:t>
+      </w:r>
+      <w:r>
+        <w:rPr>
+          <w:sz w:val="40"/>
+          <w:szCs w:val="40"/>
+          <w:highlight w:val="yellow"/>
+        </w:rPr>
+        <w:t>Datentyp</w:t>
       </w:r>
       <w:r>
         <w:rPr>
@@ -129,7 +145,23 @@
           <w:szCs w:val="40"/>
           <w:highlight w:val="green"/>
         </w:rPr>
-        <w:t>Rückgabewert: Datentyp</w:t>
+        <w:t>Outpu</w:t>
+      </w:r>
+      <w:r>
+        <w:rPr>
+          <w:sz w:val="40"/>
+          <w:szCs w:val="40"/>
+          <w:highlight w:val="green"/>
+        </w:rPr>
+        <w:t>t</w:t>
+      </w:r>
+      <w:r>
+        <w:rPr>
+          <w:sz w:val="40"/>
+          <w:szCs w:val="40"/>
+          <w:highlight w:val="green"/>
+        </w:rPr>
+        <w:t>: Datentyp</w:t>
       </w:r>
     </w:p>
     <w:p>

</xml_diff>